<commit_message>
2nd batch JTown special picture links
</commit_message>
<xml_diff>
--- a/Collection Files/Meat/Chicken/Links.docx
+++ b/Collection Files/Meat/Chicken/Links.docx
@@ -23,6 +23,12 @@
     <w:p>
       <w:r>
         <w:t xml:space="preserve">            </w:t>
+      </w:r>
+    </w:p>
+    <w:p/>
+    <w:p>
+      <w:r>
+        <w:t>https://i.imgur.com/yl2ExYl.jpg</w:t>
       </w:r>
     </w:p>
     <w:sectPr>

</xml_diff>